<commit_message>
0.3 - Small Adjustments
Small Adjustments in the Text and in the Format.
</commit_message>
<xml_diff>
--- a/Technical_Research_Report.docx
+++ b/Technical_Research_Report.docx
@@ -323,6 +323,36 @@
         </w:rPr>
         <w:t>Technical Research Report</w:t>
       </w:r>
+      <w:r>
+        <w:rPr>
+          <w:rFonts w:ascii="Adobe Devanagari" w:hAnsi="Adobe Devanagari" w:cs="Adobe Devanagari"/>
+          <w:sz w:val="60"/>
+          <w:szCs w:val="60"/>
+          <w:lang w:val="en-US"/>
+        </w:rPr>
+        <w:br/>
+      </w:r>
+      <w:r>
+        <w:rPr>
+          <w:rFonts w:ascii="Adobe Devanagari" w:hAnsi="Adobe Devanagari" w:cs="Adobe Devanagari"/>
+          <w:sz w:val="60"/>
+          <w:szCs w:val="60"/>
+          <w:lang w:val="en-US"/>
+        </w:rPr>
+        <w:br/>
+      </w:r>
+      <w:r>
+        <w:rPr>
+          <w:rFonts w:ascii="Adobe Devanagari" w:hAnsi="Adobe Devanagari" w:cs="Adobe Devanagari"/>
+          <w:b/>
+          <w:bCs/>
+          <w:color w:val="4472C4" w:themeColor="accent1"/>
+          <w:sz w:val="60"/>
+          <w:szCs w:val="60"/>
+          <w:lang w:val="en-US"/>
+        </w:rPr>
+        <w:t>Project Innovate</w:t>
+      </w:r>
     </w:p>
     <w:p>
       <w:pPr>
@@ -434,7 +464,7 @@
           <w:r>
             <w:fldChar w:fldCharType="separate"/>
           </w:r>
-          <w:hyperlink w:anchor="_Toc11341977" w:history="1">
+          <w:hyperlink w:anchor="_Toc11342114" w:history="1">
             <w:r>
               <w:rPr>
                 <w:rStyle w:val="Hyperlink"/>
@@ -462,7 +492,7 @@
                 <w:noProof/>
                 <w:webHidden/>
               </w:rPr>
-              <w:instrText xml:space="preserve"> PAGEREF _Toc11341977 \h </w:instrText>
+              <w:instrText xml:space="preserve"> PAGEREF _Toc11342114 \h </w:instrText>
             </w:r>
             <w:r>
               <w:rPr>
@@ -505,7 +535,7 @@
               <w:lang w:eastAsia="de-DE"/>
             </w:rPr>
           </w:pPr>
-          <w:hyperlink w:anchor="_Toc11341978" w:history="1">
+          <w:hyperlink w:anchor="_Toc11342115" w:history="1">
             <w:r>
               <w:rPr>
                 <w:rStyle w:val="Hyperlink"/>
@@ -533,7 +563,7 @@
                 <w:noProof/>
                 <w:webHidden/>
               </w:rPr>
-              <w:instrText xml:space="preserve"> PAGEREF _Toc11341978 \h </w:instrText>
+              <w:instrText xml:space="preserve"> PAGEREF _Toc11342115 \h </w:instrText>
             </w:r>
             <w:r>
               <w:rPr>
@@ -576,7 +606,7 @@
               <w:lang w:eastAsia="de-DE"/>
             </w:rPr>
           </w:pPr>
-          <w:hyperlink w:anchor="_Toc11341979" w:history="1">
+          <w:hyperlink w:anchor="_Toc11342116" w:history="1">
             <w:r>
               <w:rPr>
                 <w:rStyle w:val="Hyperlink"/>
@@ -604,7 +634,7 @@
                 <w:noProof/>
                 <w:webHidden/>
               </w:rPr>
-              <w:instrText xml:space="preserve"> PAGEREF _Toc11341979 \h </w:instrText>
+              <w:instrText xml:space="preserve"> PAGEREF _Toc11342116 \h </w:instrText>
             </w:r>
             <w:r>
               <w:rPr>
@@ -647,7 +677,7 @@
               <w:lang w:eastAsia="de-DE"/>
             </w:rPr>
           </w:pPr>
-          <w:hyperlink w:anchor="_Toc11341980" w:history="1">
+          <w:hyperlink w:anchor="_Toc11342117" w:history="1">
             <w:r>
               <w:rPr>
                 <w:rStyle w:val="Hyperlink"/>
@@ -676,7 +706,7 @@
                 <w:noProof/>
                 <w:webHidden/>
               </w:rPr>
-              <w:instrText xml:space="preserve"> PAGEREF _Toc11341980 \h </w:instrText>
+              <w:instrText xml:space="preserve"> PAGEREF _Toc11342117 \h </w:instrText>
             </w:r>
             <w:r>
               <w:rPr>
@@ -719,7 +749,7 @@
               <w:lang w:eastAsia="de-DE"/>
             </w:rPr>
           </w:pPr>
-          <w:hyperlink w:anchor="_Toc11341981" w:history="1">
+          <w:hyperlink w:anchor="_Toc11342118" w:history="1">
             <w:r>
               <w:rPr>
                 <w:rStyle w:val="Hyperlink"/>
@@ -747,7 +777,7 @@
                 <w:noProof/>
                 <w:webHidden/>
               </w:rPr>
-              <w:instrText xml:space="preserve"> PAGEREF _Toc11341981 \h </w:instrText>
+              <w:instrText xml:space="preserve"> PAGEREF _Toc11342118 \h </w:instrText>
             </w:r>
             <w:r>
               <w:rPr>
@@ -790,7 +820,7 @@
               <w:lang w:eastAsia="de-DE"/>
             </w:rPr>
           </w:pPr>
-          <w:hyperlink w:anchor="_Toc11341982" w:history="1">
+          <w:hyperlink w:anchor="_Toc11342119" w:history="1">
             <w:r>
               <w:rPr>
                 <w:rStyle w:val="Hyperlink"/>
@@ -818,7 +848,7 @@
                 <w:noProof/>
                 <w:webHidden/>
               </w:rPr>
-              <w:instrText xml:space="preserve"> PAGEREF _Toc11341982 \h </w:instrText>
+              <w:instrText xml:space="preserve"> PAGEREF _Toc11342119 \h </w:instrText>
             </w:r>
             <w:r>
               <w:rPr>
@@ -861,7 +891,7 @@
               <w:lang w:eastAsia="de-DE"/>
             </w:rPr>
           </w:pPr>
-          <w:hyperlink w:anchor="_Toc11341983" w:history="1">
+          <w:hyperlink w:anchor="_Toc11342120" w:history="1">
             <w:r>
               <w:rPr>
                 <w:rStyle w:val="Hyperlink"/>
@@ -888,7 +918,7 @@
                 <w:noProof/>
                 <w:webHidden/>
               </w:rPr>
-              <w:instrText xml:space="preserve"> PAGEREF _Toc11341983 \h </w:instrText>
+              <w:instrText xml:space="preserve"> PAGEREF _Toc11342120 \h </w:instrText>
             </w:r>
             <w:r>
               <w:rPr>
@@ -931,7 +961,7 @@
               <w:lang w:eastAsia="de-DE"/>
             </w:rPr>
           </w:pPr>
-          <w:hyperlink w:anchor="_Toc11341984" w:history="1">
+          <w:hyperlink w:anchor="_Toc11342121" w:history="1">
             <w:r>
               <w:rPr>
                 <w:rStyle w:val="Hyperlink"/>
@@ -959,7 +989,7 @@
                 <w:noProof/>
                 <w:webHidden/>
               </w:rPr>
-              <w:instrText xml:space="preserve"> PAGEREF _Toc11341984 \h </w:instrText>
+              <w:instrText xml:space="preserve"> PAGEREF _Toc11342121 \h </w:instrText>
             </w:r>
             <w:r>
               <w:rPr>
@@ -989,8 +1019,6 @@
               <w:fldChar w:fldCharType="end"/>
             </w:r>
           </w:hyperlink>
-          <w:bookmarkStart w:id="0" w:name="_GoBack"/>
-          <w:bookmarkEnd w:id="0"/>
         </w:p>
         <w:p>
           <w:pPr>
@@ -1004,7 +1032,7 @@
               <w:lang w:eastAsia="de-DE"/>
             </w:rPr>
           </w:pPr>
-          <w:hyperlink w:anchor="_Toc11341985" w:history="1">
+          <w:hyperlink w:anchor="_Toc11342122" w:history="1">
             <w:r>
               <w:rPr>
                 <w:rStyle w:val="Hyperlink"/>
@@ -1033,7 +1061,7 @@
                 <w:noProof/>
                 <w:webHidden/>
               </w:rPr>
-              <w:instrText xml:space="preserve"> PAGEREF _Toc11341985 \h </w:instrText>
+              <w:instrText xml:space="preserve"> PAGEREF _Toc11342122 \h </w:instrText>
             </w:r>
             <w:r>
               <w:rPr>
@@ -1076,7 +1104,7 @@
               <w:lang w:eastAsia="de-DE"/>
             </w:rPr>
           </w:pPr>
-          <w:hyperlink w:anchor="_Toc11341986" w:history="1">
+          <w:hyperlink w:anchor="_Toc11342123" w:history="1">
             <w:r>
               <w:rPr>
                 <w:rStyle w:val="Hyperlink"/>
@@ -1104,7 +1132,7 @@
                 <w:noProof/>
                 <w:webHidden/>
               </w:rPr>
-              <w:instrText xml:space="preserve"> PAGEREF _Toc11341986 \h </w:instrText>
+              <w:instrText xml:space="preserve"> PAGEREF _Toc11342123 \h </w:instrText>
             </w:r>
             <w:r>
               <w:rPr>
@@ -1147,7 +1175,7 @@
               <w:lang w:eastAsia="de-DE"/>
             </w:rPr>
           </w:pPr>
-          <w:hyperlink w:anchor="_Toc11341987" w:history="1">
+          <w:hyperlink w:anchor="_Toc11342124" w:history="1">
             <w:r>
               <w:rPr>
                 <w:rStyle w:val="Hyperlink"/>
@@ -1176,7 +1204,7 @@
                 <w:noProof/>
                 <w:webHidden/>
               </w:rPr>
-              <w:instrText xml:space="preserve"> PAGEREF _Toc11341987 \h </w:instrText>
+              <w:instrText xml:space="preserve"> PAGEREF _Toc11342124 \h </w:instrText>
             </w:r>
             <w:r>
               <w:rPr>
@@ -1197,6 +1225,148 @@
                 <w:webHidden/>
               </w:rPr>
               <w:t>12</w:t>
+            </w:r>
+            <w:r>
+              <w:rPr>
+                <w:noProof/>
+                <w:webHidden/>
+              </w:rPr>
+              <w:fldChar w:fldCharType="end"/>
+            </w:r>
+          </w:hyperlink>
+        </w:p>
+        <w:p>
+          <w:pPr>
+            <w:pStyle w:val="TOC3"/>
+            <w:tabs>
+              <w:tab w:val="right" w:leader="dot" w:pos="9062"/>
+            </w:tabs>
+            <w:rPr>
+              <w:rFonts w:eastAsiaTheme="minorEastAsia"/>
+              <w:noProof/>
+              <w:lang w:eastAsia="de-DE"/>
+            </w:rPr>
+          </w:pPr>
+          <w:hyperlink w:anchor="_Toc11342125" w:history="1">
+            <w:r>
+              <w:rPr>
+                <w:rStyle w:val="Hyperlink"/>
+                <w:noProof/>
+                <w:lang w:val="en-US"/>
+              </w:rPr>
+              <w:t>App-Security</w:t>
+            </w:r>
+            <w:r>
+              <w:rPr>
+                <w:noProof/>
+                <w:webHidden/>
+              </w:rPr>
+              <w:tab/>
+            </w:r>
+            <w:r>
+              <w:rPr>
+                <w:noProof/>
+                <w:webHidden/>
+              </w:rPr>
+              <w:fldChar w:fldCharType="begin"/>
+            </w:r>
+            <w:r>
+              <w:rPr>
+                <w:noProof/>
+                <w:webHidden/>
+              </w:rPr>
+              <w:instrText xml:space="preserve"> PAGEREF _Toc11342125 \h </w:instrText>
+            </w:r>
+            <w:r>
+              <w:rPr>
+                <w:noProof/>
+                <w:webHidden/>
+              </w:rPr>
+            </w:r>
+            <w:r>
+              <w:rPr>
+                <w:noProof/>
+                <w:webHidden/>
+              </w:rPr>
+              <w:fldChar w:fldCharType="separate"/>
+            </w:r>
+            <w:r>
+              <w:rPr>
+                <w:noProof/>
+                <w:webHidden/>
+              </w:rPr>
+              <w:t>13</w:t>
+            </w:r>
+            <w:r>
+              <w:rPr>
+                <w:noProof/>
+                <w:webHidden/>
+              </w:rPr>
+              <w:fldChar w:fldCharType="end"/>
+            </w:r>
+          </w:hyperlink>
+        </w:p>
+        <w:p>
+          <w:pPr>
+            <w:pStyle w:val="TOC3"/>
+            <w:tabs>
+              <w:tab w:val="right" w:leader="dot" w:pos="9062"/>
+            </w:tabs>
+            <w:rPr>
+              <w:rFonts w:eastAsiaTheme="minorEastAsia"/>
+              <w:noProof/>
+              <w:lang w:eastAsia="de-DE"/>
+            </w:rPr>
+          </w:pPr>
+          <w:hyperlink w:anchor="_Toc11342126" w:history="1">
+            <w:r>
+              <w:rPr>
+                <w:rStyle w:val="Hyperlink"/>
+                <w:noProof/>
+                <w:lang w:val="en-US"/>
+              </w:rPr>
+              <w:t>Supporting AI Technologies</w:t>
+            </w:r>
+            <w:r>
+              <w:rPr>
+                <w:noProof/>
+                <w:webHidden/>
+              </w:rPr>
+              <w:tab/>
+            </w:r>
+            <w:r>
+              <w:rPr>
+                <w:noProof/>
+                <w:webHidden/>
+              </w:rPr>
+              <w:fldChar w:fldCharType="begin"/>
+            </w:r>
+            <w:r>
+              <w:rPr>
+                <w:noProof/>
+                <w:webHidden/>
+              </w:rPr>
+              <w:instrText xml:space="preserve"> PAGEREF _Toc11342126 \h </w:instrText>
+            </w:r>
+            <w:r>
+              <w:rPr>
+                <w:noProof/>
+                <w:webHidden/>
+              </w:rPr>
+            </w:r>
+            <w:r>
+              <w:rPr>
+                <w:noProof/>
+                <w:webHidden/>
+              </w:rPr>
+              <w:fldChar w:fldCharType="separate"/>
+            </w:r>
+            <w:r>
+              <w:rPr>
+                <w:noProof/>
+                <w:webHidden/>
+              </w:rPr>
+              <w:t>14</w:t>
             </w:r>
             <w:r>
               <w:rPr>
@@ -1219,7 +1389,7 @@
               <w:lang w:eastAsia="de-DE"/>
             </w:rPr>
           </w:pPr>
-          <w:hyperlink w:anchor="_Toc11341988" w:history="1">
+          <w:hyperlink w:anchor="_Toc11342127" w:history="1">
             <w:r>
               <w:rPr>
                 <w:rStyle w:val="Hyperlink"/>
@@ -1247,7 +1417,7 @@
                 <w:noProof/>
                 <w:webHidden/>
               </w:rPr>
-              <w:instrText xml:space="preserve"> PAGEREF _Toc11341988 \h </w:instrText>
+              <w:instrText xml:space="preserve"> PAGEREF _Toc11342127 \h </w:instrText>
             </w:r>
             <w:r>
               <w:rPr>
@@ -1451,6 +1621,8 @@
           <w:lang w:val="en-US"/>
         </w:rPr>
       </w:pPr>
+      <w:bookmarkStart w:id="0" w:name="_GoBack"/>
+      <w:bookmarkEnd w:id="0"/>
     </w:p>
     <w:p>
       <w:pPr>
@@ -1458,76 +1630,16 @@
         <w:spacing w:before="0" w:beforeAutospacing="0" w:after="160" w:afterAutospacing="0"/>
         <w:rPr>
           <w:rFonts w:ascii="Calibri" w:hAnsi="Calibri" w:cs="Calibri"/>
-          <w:u w:val="single"/>
-          <w:lang w:val="en-US"/>
-        </w:rPr>
-      </w:pPr>
-    </w:p>
-    <w:p>
-      <w:pPr>
-        <w:pStyle w:val="NormalWeb"/>
-        <w:spacing w:before="0" w:beforeAutospacing="0" w:after="160" w:afterAutospacing="0"/>
-        <w:rPr>
-          <w:rFonts w:ascii="Calibri" w:hAnsi="Calibri" w:cs="Calibri"/>
-          <w:u w:val="single"/>
-          <w:lang w:val="en-US"/>
-        </w:rPr>
-      </w:pPr>
-    </w:p>
-    <w:p>
-      <w:pPr>
-        <w:pStyle w:val="NormalWeb"/>
-        <w:spacing w:before="0" w:beforeAutospacing="0" w:after="160" w:afterAutospacing="0"/>
-        <w:rPr>
-          <w:rFonts w:ascii="Calibri" w:hAnsi="Calibri" w:cs="Calibri"/>
-          <w:u w:val="single"/>
-          <w:lang w:val="en-US"/>
-        </w:rPr>
-      </w:pPr>
-    </w:p>
-    <w:p>
-      <w:pPr>
-        <w:pStyle w:val="NormalWeb"/>
-        <w:spacing w:before="0" w:beforeAutospacing="0" w:after="160" w:afterAutospacing="0"/>
-        <w:rPr>
-          <w:rFonts w:ascii="Calibri" w:hAnsi="Calibri" w:cs="Calibri"/>
-          <w:u w:val="single"/>
-          <w:lang w:val="en-US"/>
-        </w:rPr>
-      </w:pPr>
-    </w:p>
-    <w:p>
-      <w:pPr>
-        <w:pStyle w:val="NormalWeb"/>
-        <w:spacing w:before="0" w:beforeAutospacing="0" w:after="160" w:afterAutospacing="0"/>
-        <w:rPr>
-          <w:rFonts w:ascii="Calibri" w:hAnsi="Calibri" w:cs="Calibri"/>
-          <w:color w:val="000000"/>
-        </w:rPr>
-      </w:pPr>
-      <w:r>
-        <w:rPr>
-          <w:rFonts w:ascii="Calibri" w:hAnsi="Calibri" w:cs="Calibri"/>
-          <w:u w:val="single"/>
+          <w:color w:val="000000"/>
+        </w:rPr>
+      </w:pPr>
+      <w:bookmarkStart w:id="1" w:name="_Toc11342114"/>
+      <w:r>
+        <w:rPr>
+          <w:rStyle w:val="Heading1Char"/>
           <w:lang w:val="en-US"/>
         </w:rPr>
         <w:lastRenderedPageBreak/>
-        <w:br/>
-      </w:r>
-      <w:r>
-        <w:rPr>
-          <w:rFonts w:ascii="Calibri" w:hAnsi="Calibri" w:cs="Calibri"/>
-          <w:u w:val="single"/>
-          <w:lang w:val="en-US"/>
-        </w:rPr>
-        <w:br/>
-      </w:r>
-      <w:bookmarkStart w:id="1" w:name="_Toc11341977"/>
-      <w:r>
-        <w:rPr>
-          <w:rStyle w:val="Heading1Char"/>
-          <w:lang w:val="en-US"/>
-        </w:rPr>
         <w:t>App Development:</w:t>
       </w:r>
       <w:bookmarkEnd w:id="1"/>
@@ -1693,9 +1805,9 @@
           <w:color w:val="000000"/>
         </w:rPr>
         <w:drawing>
-          <wp:inline distT="0" distB="0" distL="0" distR="0" wp14:anchorId="7AB593A0" wp14:editId="76132D46">
-            <wp:extent cx="4991100" cy="2241550"/>
-            <wp:effectExtent l="0" t="0" r="0" b="6350"/>
+          <wp:inline distT="0" distB="0" distL="0" distR="0" wp14:anchorId="7AB593A0" wp14:editId="57466B47">
+            <wp:extent cx="4703929" cy="2112579"/>
+            <wp:effectExtent l="0" t="0" r="1905" b="2540"/>
             <wp:docPr id="1" name="Picture 1" descr="https://qph.fs.quoracdn.net/main-qimg-b7a441291f444695268dfe7d69e39c2c"/>
             <wp:cNvGraphicFramePr>
               <a:graphicFrameLocks xmlns:a="http://schemas.openxmlformats.org/drawingml/2006/main" noChangeAspect="1"/>
@@ -1725,7 +1837,7 @@
                   <pic:spPr bwMode="auto">
                     <a:xfrm>
                       <a:off x="0" y="0"/>
-                      <a:ext cx="4991100" cy="2241550"/>
+                      <a:ext cx="4711936" cy="2116175"/>
                     </a:xfrm>
                     <a:prstGeom prst="rect">
                       <a:avLst/>
@@ -2316,7 +2428,6 @@
           <w:szCs w:val="24"/>
           <w:lang w:eastAsia="de-DE"/>
         </w:rPr>
-        <w:lastRenderedPageBreak/>
         <w:t>Node.js</w:t>
       </w:r>
     </w:p>
@@ -2327,7 +2438,7 @@
           <w:lang w:val="en-US" w:eastAsia="de-DE"/>
         </w:rPr>
       </w:pPr>
-      <w:bookmarkStart w:id="2" w:name="_Toc11341978"/>
+      <w:bookmarkStart w:id="2" w:name="_Toc11342115"/>
       <w:r>
         <w:rPr>
           <w:rStyle w:val="Heading3Char"/>
@@ -2931,6 +3042,7 @@
           <w:color w:val="000000"/>
           <w:lang w:val="en-US"/>
         </w:rPr>
+        <w:lastRenderedPageBreak/>
         <w:t>Facebook open authorization protocol</w:t>
       </w:r>
     </w:p>
@@ -3511,44 +3623,44 @@
           <w:lang w:val="en-US"/>
         </w:rPr>
       </w:pPr>
-      <w:bookmarkStart w:id="3" w:name="_Toc11341979"/>
+      <w:bookmarkStart w:id="3" w:name="_Toc11342116"/>
       <w:r>
         <w:rPr>
           <w:rStyle w:val="Heading1Char"/>
           <w:lang w:val="en-US"/>
         </w:rPr>
+        <w:t>Deep Learning</w:t>
+      </w:r>
+      <w:bookmarkEnd w:id="3"/>
+      <w:r>
+        <w:rPr>
+          <w:rFonts w:ascii="Calibri" w:hAnsi="Calibri" w:cs="Calibri"/>
+          <w:lang w:val="en-US"/>
+        </w:rPr>
+        <w:t xml:space="preserve"> </w:t>
+      </w:r>
+      <w:r>
+        <w:rPr>
+          <w:rFonts w:ascii="Calibri" w:hAnsi="Calibri" w:cs="Calibri"/>
+          <w:lang w:val="en-US"/>
+        </w:rPr>
+        <w:br/>
+      </w:r>
+      <w:r>
+        <w:rPr>
+          <w:rFonts w:ascii="Calibri" w:hAnsi="Calibri" w:cs="Calibri"/>
+          <w:lang w:val="en-US"/>
+        </w:rPr>
+        <w:br/>
+      </w:r>
+      <w:r>
+        <w:rPr>
+          <w:rFonts w:ascii="Calibri" w:hAnsi="Calibri" w:cs="Calibri"/>
+          <w:color w:val="000000"/>
+          <w:shd w:val="clear" w:color="auto" w:fill="FFFFFF"/>
+          <w:lang w:val="en-US"/>
+        </w:rPr>
         <w:lastRenderedPageBreak/>
-        <w:t>Deep Learning</w:t>
-      </w:r>
-      <w:bookmarkEnd w:id="3"/>
-      <w:r>
-        <w:rPr>
-          <w:rFonts w:ascii="Calibri" w:hAnsi="Calibri" w:cs="Calibri"/>
-          <w:lang w:val="en-US"/>
-        </w:rPr>
-        <w:t xml:space="preserve"> </w:t>
-      </w:r>
-      <w:r>
-        <w:rPr>
-          <w:rFonts w:ascii="Calibri" w:hAnsi="Calibri" w:cs="Calibri"/>
-          <w:lang w:val="en-US"/>
-        </w:rPr>
-        <w:br/>
-      </w:r>
-      <w:r>
-        <w:rPr>
-          <w:rFonts w:ascii="Calibri" w:hAnsi="Calibri" w:cs="Calibri"/>
-          <w:lang w:val="en-US"/>
-        </w:rPr>
-        <w:br/>
-      </w:r>
-      <w:r>
-        <w:rPr>
-          <w:rFonts w:ascii="Calibri" w:hAnsi="Calibri" w:cs="Calibri"/>
-          <w:color w:val="000000"/>
-          <w:shd w:val="clear" w:color="auto" w:fill="FFFFFF"/>
-          <w:lang w:val="en-US"/>
-        </w:rPr>
         <w:t>Deep learning is an aspect of artificial intelligence (</w:t>
       </w:r>
       <w:hyperlink r:id="rId13" w:history="1">
@@ -4020,7 +4132,7 @@
           <w:lang w:val="en-US" w:eastAsia="de-DE"/>
         </w:rPr>
       </w:pPr>
-      <w:bookmarkStart w:id="4" w:name="_Toc11341980"/>
+      <w:bookmarkStart w:id="4" w:name="_Toc11342117"/>
       <w:r>
         <w:rPr>
           <w:rFonts w:eastAsia="Times New Roman"/>
@@ -4176,7 +4288,7 @@
           <w:rFonts w:ascii="Calibri" w:hAnsi="Calibri" w:cs="Calibri"/>
         </w:rPr>
       </w:pPr>
-      <w:bookmarkStart w:id="5" w:name="_Toc11341981"/>
+      <w:bookmarkStart w:id="5" w:name="_Toc11342118"/>
       <w:r>
         <w:rPr>
           <w:rFonts w:ascii="Calibri" w:hAnsi="Calibri" w:cs="Calibri"/>
@@ -4329,7 +4441,7 @@
           <w:lang w:val="en-US"/>
         </w:rPr>
       </w:pPr>
-      <w:bookmarkStart w:id="6" w:name="_Toc11341982"/>
+      <w:bookmarkStart w:id="6" w:name="_Toc11342119"/>
       <w:r>
         <w:rPr>
           <w:lang w:val="en-US"/>
@@ -4743,7 +4855,7 @@
         </w:rPr>
         <w:br/>
       </w:r>
-      <w:bookmarkStart w:id="7" w:name="_Toc11341983"/>
+      <w:bookmarkStart w:id="7" w:name="_Toc11342120"/>
       <w:r>
         <w:rPr>
           <w:rStyle w:val="Heading1Char"/>
@@ -4798,7 +4910,7 @@
           <w:lang w:val="en-US"/>
         </w:rPr>
       </w:pPr>
-      <w:bookmarkStart w:id="8" w:name="_Toc11341984"/>
+      <w:bookmarkStart w:id="8" w:name="_Toc11342121"/>
       <w:r>
         <w:rPr>
           <w:lang w:val="en-US"/>
@@ -5058,7 +5170,7 @@
           <w:lang w:val="en-US" w:eastAsia="de-DE"/>
         </w:rPr>
       </w:pPr>
-      <w:bookmarkStart w:id="9" w:name="_Toc11341985"/>
+      <w:bookmarkStart w:id="9" w:name="_Toc11342122"/>
       <w:r>
         <w:rPr>
           <w:rFonts w:eastAsia="Times New Roman"/>
@@ -5621,7 +5733,7 @@
         </w:rPr>
         <w:br/>
       </w:r>
-      <w:bookmarkStart w:id="10" w:name="_Toc11341986"/>
+      <w:bookmarkStart w:id="10" w:name="_Toc11342123"/>
       <w:r>
         <w:rPr>
           <w:rStyle w:val="Heading2Char"/>
@@ -6511,7 +6623,7 @@
           <w:lang w:val="en-US" w:eastAsia="de-DE"/>
         </w:rPr>
       </w:pPr>
-      <w:bookmarkStart w:id="11" w:name="_Toc11341987"/>
+      <w:bookmarkStart w:id="11" w:name="_Toc11342124"/>
       <w:r>
         <w:rPr>
           <w:rFonts w:eastAsia="Times New Roman"/>
@@ -7045,6 +7157,28 @@
     </w:p>
     <w:p>
       <w:pPr>
+        <w:pStyle w:val="Heading3"/>
+        <w:rPr>
+          <w:lang w:val="en-US"/>
+        </w:rPr>
+      </w:pPr>
+      <w:r>
+        <w:rPr>
+          <w:lang w:val="en-US"/>
+        </w:rPr>
+        <w:br/>
+      </w:r>
+      <w:bookmarkStart w:id="12" w:name="_Toc11342125"/>
+      <w:r>
+        <w:rPr>
+          <w:lang w:val="en-US"/>
+        </w:rPr>
+        <w:t>App-Security</w:t>
+      </w:r>
+      <w:bookmarkEnd w:id="12"/>
+    </w:p>
+    <w:p>
+      <w:pPr>
         <w:pStyle w:val="NormalWeb"/>
         <w:shd w:val="clear" w:color="auto" w:fill="FFFFFF"/>
         <w:spacing w:before="435" w:beforeAutospacing="0" w:after="0" w:afterAutospacing="0"/>
@@ -7056,6 +7190,46 @@
       <w:r>
         <w:rPr>
           <w:rFonts w:ascii="Calibri" w:hAnsi="Calibri" w:cs="Calibri"/>
+          <w:color w:val="000000"/>
+          <w:lang w:val="en-US"/>
+        </w:rPr>
+        <w:t xml:space="preserve">With the increasing rate of </w:t>
+      </w:r>
+      <w:proofErr w:type="spellStart"/>
+      <w:r>
+        <w:rPr>
+          <w:rFonts w:ascii="Calibri" w:hAnsi="Calibri" w:cs="Calibri"/>
+          <w:color w:val="000000"/>
+          <w:lang w:val="en-US"/>
+        </w:rPr>
+        <w:t>cyber crimes</w:t>
+      </w:r>
+      <w:proofErr w:type="spellEnd"/>
+      <w:r>
+        <w:rPr>
+          <w:rFonts w:ascii="Calibri" w:hAnsi="Calibri" w:cs="Calibri"/>
+          <w:color w:val="000000"/>
+          <w:lang w:val="en-US"/>
+        </w:rPr>
+        <w:t>, any mobile app development company would want to consider the use of Artificial Intelligence (AI) for app security purposes. This is mainly because it offers a fast and secure authentication process. As a matter of fact, AI can be effectively incorporated in conjunction with a range of recognition types to pass user identification and authentication. This is a suitable decision for developing e-commerce apps and other personality apps.</w:t>
+      </w:r>
+      <w:r>
+        <w:rPr>
+          <w:rFonts w:ascii="Calibri" w:hAnsi="Calibri" w:cs="Calibri"/>
+          <w:lang w:val="en-US"/>
+        </w:rPr>
+        <w:br/>
+      </w:r>
+      <w:r>
+        <w:rPr>
+          <w:rFonts w:ascii="Calibri" w:hAnsi="Calibri" w:cs="Calibri"/>
+          <w:lang w:val="en-US"/>
+        </w:rPr>
+        <w:br/>
+      </w:r>
+      <w:r>
+        <w:rPr>
+          <w:rFonts w:ascii="Calibri" w:hAnsi="Calibri" w:cs="Calibri"/>
           <w:b/>
           <w:bCs/>
           <w:color w:val="000000"/>
@@ -7071,7 +7245,34 @@
           <w:color w:val="000000"/>
           <w:lang w:val="en-US"/>
         </w:rPr>
-        <w:t>Secure your app</w:t>
+        <w:br/>
+      </w:r>
+      <w:r>
+        <w:rPr>
+          <w:rFonts w:ascii="Calibri" w:hAnsi="Calibri" w:cs="Calibri"/>
+          <w:b/>
+          <w:bCs/>
+          <w:color w:val="000000"/>
+          <w:lang w:val="en-US"/>
+        </w:rPr>
+        <w:br/>
+      </w:r>
+      <w:r>
+        <w:rPr>
+          <w:rFonts w:ascii="Calibri" w:hAnsi="Calibri" w:cs="Calibri"/>
+          <w:b/>
+          <w:bCs/>
+          <w:color w:val="000000"/>
+          <w:lang w:val="en-US"/>
+        </w:rPr>
+        <w:lastRenderedPageBreak/>
+        <w:br/>
+      </w:r>
+      <w:r>
+        <w:rPr>
+          <w:rStyle w:val="Heading3Char"/>
+        </w:rPr>
+        <w:t>Mining big data</w:t>
       </w:r>
     </w:p>
     <w:p>
@@ -7090,88 +7291,6 @@
           <w:color w:val="000000"/>
           <w:lang w:val="en-US"/>
         </w:rPr>
-        <w:t xml:space="preserve">With the increasing rate of </w:t>
-      </w:r>
-      <w:proofErr w:type="spellStart"/>
-      <w:r>
-        <w:rPr>
-          <w:rFonts w:ascii="Calibri" w:hAnsi="Calibri" w:cs="Calibri"/>
-          <w:color w:val="000000"/>
-          <w:lang w:val="en-US"/>
-        </w:rPr>
-        <w:t>cyber crimes</w:t>
-      </w:r>
-      <w:proofErr w:type="spellEnd"/>
-      <w:r>
-        <w:rPr>
-          <w:rFonts w:ascii="Calibri" w:hAnsi="Calibri" w:cs="Calibri"/>
-          <w:color w:val="000000"/>
-          <w:lang w:val="en-US"/>
-        </w:rPr>
-        <w:t>, any mobile app development company would want to consider the use of Artificial Intelligence (AI) for app security purposes. This is mainly because it offers a fast and secure authentication process. As a matter of fact, AI can be effectively incorporated in conjunction with a range of recognition types to pass user identification and authentication. This is a suitable decision for developing e-commerce apps and other personality apps.</w:t>
-      </w:r>
-      <w:r>
-        <w:rPr>
-          <w:rFonts w:ascii="Calibri" w:hAnsi="Calibri" w:cs="Calibri"/>
-          <w:lang w:val="en-US"/>
-        </w:rPr>
-        <w:br/>
-      </w:r>
-      <w:r>
-        <w:rPr>
-          <w:rFonts w:ascii="Calibri" w:hAnsi="Calibri" w:cs="Calibri"/>
-          <w:lang w:val="en-US"/>
-        </w:rPr>
-        <w:br/>
-      </w:r>
-      <w:r>
-        <w:rPr>
-          <w:rFonts w:ascii="Calibri" w:hAnsi="Calibri" w:cs="Calibri"/>
-          <w:b/>
-          <w:bCs/>
-          <w:color w:val="000000"/>
-          <w:lang w:val="en-US"/>
-        </w:rPr>
-        <w:br/>
-      </w:r>
-      <w:r>
-        <w:rPr>
-          <w:rFonts w:ascii="Calibri" w:hAnsi="Calibri" w:cs="Calibri"/>
-          <w:b/>
-          <w:bCs/>
-          <w:color w:val="000000"/>
-          <w:lang w:val="en-US"/>
-        </w:rPr>
-        <w:lastRenderedPageBreak/>
-        <w:br/>
-      </w:r>
-      <w:r>
-        <w:rPr>
-          <w:rFonts w:ascii="Calibri" w:hAnsi="Calibri" w:cs="Calibri"/>
-          <w:b/>
-          <w:bCs/>
-          <w:color w:val="000000"/>
-          <w:lang w:val="en-US"/>
-        </w:rPr>
-        <w:t>Mining big data</w:t>
-      </w:r>
-    </w:p>
-    <w:p>
-      <w:pPr>
-        <w:pStyle w:val="NormalWeb"/>
-        <w:shd w:val="clear" w:color="auto" w:fill="FFFFFF"/>
-        <w:spacing w:before="435" w:beforeAutospacing="0" w:after="0" w:afterAutospacing="0"/>
-        <w:rPr>
-          <w:rFonts w:ascii="Calibri" w:hAnsi="Calibri" w:cs="Calibri"/>
-          <w:lang w:val="en-US"/>
-        </w:rPr>
-      </w:pPr>
-      <w:r>
-        <w:rPr>
-          <w:rFonts w:ascii="Calibri" w:hAnsi="Calibri" w:cs="Calibri"/>
-          <w:color w:val="000000"/>
-          <w:lang w:val="en-US"/>
-        </w:rPr>
         <w:t xml:space="preserve">It is expected for any mobile app development company looking to adopt Artificial Intelligence (AI) technology for app development to understand what mining big data </w:t>
       </w:r>
       <w:proofErr w:type="gramStart"/>
@@ -7196,31 +7315,37 @@
     <w:p>
       <w:pPr>
         <w:pStyle w:val="NormalWeb"/>
-        <w:spacing w:before="280" w:beforeAutospacing="0" w:after="240" w:afterAutospacing="0"/>
-        <w:rPr>
-          <w:rFonts w:ascii="Calibri" w:hAnsi="Calibri" w:cs="Calibri"/>
-          <w:lang w:val="en-US"/>
-        </w:rPr>
-      </w:pPr>
-    </w:p>
-    <w:p>
-      <w:pPr>
-        <w:pStyle w:val="NormalWeb"/>
         <w:spacing w:before="0" w:beforeAutospacing="0" w:after="480" w:afterAutospacing="0"/>
         <w:rPr>
           <w:rFonts w:ascii="Calibri" w:hAnsi="Calibri" w:cs="Calibri"/>
           <w:lang w:val="en-US"/>
         </w:rPr>
       </w:pPr>
-      <w:r>
-        <w:rPr>
-          <w:rFonts w:ascii="Calibri" w:hAnsi="Calibri" w:cs="Calibri"/>
-          <w:color w:val="000000"/>
-          <w:lang w:val="en-US"/>
-        </w:rPr>
-        <w:br/>
-        <w:t>Additionally, several technologies enable and support AI:</w:t>
-      </w:r>
+    </w:p>
+    <w:p>
+      <w:pPr>
+        <w:pStyle w:val="Heading3"/>
+        <w:rPr>
+          <w:lang w:val="en-US"/>
+        </w:rPr>
+      </w:pPr>
+    </w:p>
+    <w:p>
+      <w:pPr>
+        <w:pStyle w:val="Heading3"/>
+        <w:rPr>
+          <w:lang w:val="en-US"/>
+        </w:rPr>
+      </w:pPr>
+      <w:bookmarkStart w:id="13" w:name="_Toc11342126"/>
+      <w:r>
+        <w:rPr>
+          <w:color w:val="000000"/>
+          <w:lang w:val="en-US"/>
+        </w:rPr>
+        <w:t>Supporting AI Technologies</w:t>
+      </w:r>
+      <w:bookmarkEnd w:id="13"/>
     </w:p>
     <w:p>
       <w:pPr>
@@ -7235,6 +7360,7 @@
         <w:rPr>
           <w:rFonts w:ascii="Calibri" w:hAnsi="Calibri" w:cs="Calibri"/>
           <w:color w:val="000000"/>
+          <w:lang w:val="en-US"/>
         </w:rPr>
       </w:pPr>
       <w:hyperlink r:id="rId38" w:history="1">
@@ -7262,6 +7388,7 @@
         <w:rPr>
           <w:rFonts w:ascii="Calibri" w:hAnsi="Calibri" w:cs="Calibri"/>
           <w:color w:val="000000"/>
+          <w:lang w:val="en-US"/>
         </w:rPr>
         <w:t>Training neural networks requires big data plus compute power.</w:t>
       </w:r>
@@ -7536,7 +7663,7 @@
           <w:lang w:val="en-US"/>
         </w:rPr>
       </w:pPr>
-      <w:bookmarkStart w:id="12" w:name="_Toc11341988"/>
+      <w:bookmarkStart w:id="14" w:name="_Toc11342127"/>
       <w:r>
         <w:rPr>
           <w:lang w:val="en-US"/>
@@ -7544,7 +7671,7 @@
         <w:lastRenderedPageBreak/>
         <w:t>Sources</w:t>
       </w:r>
-      <w:bookmarkEnd w:id="12"/>
+      <w:bookmarkEnd w:id="14"/>
       <w:r>
         <w:rPr>
           <w:lang w:val="en-US"/>
@@ -8226,6 +8353,119 @@
     </w:lvl>
   </w:abstractNum>
   <w:abstractNum w:abstractNumId="4" w15:restartNumberingAfterBreak="0">
+    <w:nsid w:val="47611DB9"/>
+    <w:multiLevelType w:val="hybridMultilevel"/>
+    <w:tmpl w:val="0D34FE5A"/>
+    <w:lvl w:ilvl="0" w:tplc="04070001">
+      <w:start w:val="1"/>
+      <w:numFmt w:val="bullet"/>
+      <w:lvlText w:val=""/>
+      <w:lvlJc w:val="left"/>
+      <w:pPr>
+        <w:ind w:left="720" w:hanging="360"/>
+      </w:pPr>
+      <w:rPr>
+        <w:rFonts w:ascii="Symbol" w:hAnsi="Symbol" w:hint="default"/>
+      </w:rPr>
+    </w:lvl>
+    <w:lvl w:ilvl="1" w:tplc="04070003" w:tentative="1">
+      <w:start w:val="1"/>
+      <w:numFmt w:val="bullet"/>
+      <w:lvlText w:val="o"/>
+      <w:lvlJc w:val="left"/>
+      <w:pPr>
+        <w:ind w:left="1440" w:hanging="360"/>
+      </w:pPr>
+      <w:rPr>
+        <w:rFonts w:ascii="Courier New" w:hAnsi="Courier New" w:cs="Courier New" w:hint="default"/>
+      </w:rPr>
+    </w:lvl>
+    <w:lvl w:ilvl="2" w:tplc="04070005" w:tentative="1">
+      <w:start w:val="1"/>
+      <w:numFmt w:val="bullet"/>
+      <w:lvlText w:val=""/>
+      <w:lvlJc w:val="left"/>
+      <w:pPr>
+        <w:ind w:left="2160" w:hanging="360"/>
+      </w:pPr>
+      <w:rPr>
+        <w:rFonts w:ascii="Wingdings" w:hAnsi="Wingdings" w:hint="default"/>
+      </w:rPr>
+    </w:lvl>
+    <w:lvl w:ilvl="3" w:tplc="04070001" w:tentative="1">
+      <w:start w:val="1"/>
+      <w:numFmt w:val="bullet"/>
+      <w:lvlText w:val=""/>
+      <w:lvlJc w:val="left"/>
+      <w:pPr>
+        <w:ind w:left="2880" w:hanging="360"/>
+      </w:pPr>
+      <w:rPr>
+        <w:rFonts w:ascii="Symbol" w:hAnsi="Symbol" w:hint="default"/>
+      </w:rPr>
+    </w:lvl>
+    <w:lvl w:ilvl="4" w:tplc="04070003" w:tentative="1">
+      <w:start w:val="1"/>
+      <w:numFmt w:val="bullet"/>
+      <w:lvlText w:val="o"/>
+      <w:lvlJc w:val="left"/>
+      <w:pPr>
+        <w:ind w:left="3600" w:hanging="360"/>
+      </w:pPr>
+      <w:rPr>
+        <w:rFonts w:ascii="Courier New" w:hAnsi="Courier New" w:cs="Courier New" w:hint="default"/>
+      </w:rPr>
+    </w:lvl>
+    <w:lvl w:ilvl="5" w:tplc="04070005" w:tentative="1">
+      <w:start w:val="1"/>
+      <w:numFmt w:val="bullet"/>
+      <w:lvlText w:val=""/>
+      <w:lvlJc w:val="left"/>
+      <w:pPr>
+        <w:ind w:left="4320" w:hanging="360"/>
+      </w:pPr>
+      <w:rPr>
+        <w:rFonts w:ascii="Wingdings" w:hAnsi="Wingdings" w:hint="default"/>
+      </w:rPr>
+    </w:lvl>
+    <w:lvl w:ilvl="6" w:tplc="04070001" w:tentative="1">
+      <w:start w:val="1"/>
+      <w:numFmt w:val="bullet"/>
+      <w:lvlText w:val=""/>
+      <w:lvlJc w:val="left"/>
+      <w:pPr>
+        <w:ind w:left="5040" w:hanging="360"/>
+      </w:pPr>
+      <w:rPr>
+        <w:rFonts w:ascii="Symbol" w:hAnsi="Symbol" w:hint="default"/>
+      </w:rPr>
+    </w:lvl>
+    <w:lvl w:ilvl="7" w:tplc="04070003" w:tentative="1">
+      <w:start w:val="1"/>
+      <w:numFmt w:val="bullet"/>
+      <w:lvlText w:val="o"/>
+      <w:lvlJc w:val="left"/>
+      <w:pPr>
+        <w:ind w:left="5760" w:hanging="360"/>
+      </w:pPr>
+      <w:rPr>
+        <w:rFonts w:ascii="Courier New" w:hAnsi="Courier New" w:cs="Courier New" w:hint="default"/>
+      </w:rPr>
+    </w:lvl>
+    <w:lvl w:ilvl="8" w:tplc="04070005" w:tentative="1">
+      <w:start w:val="1"/>
+      <w:numFmt w:val="bullet"/>
+      <w:lvlText w:val=""/>
+      <w:lvlJc w:val="left"/>
+      <w:pPr>
+        <w:ind w:left="6480" w:hanging="360"/>
+      </w:pPr>
+      <w:rPr>
+        <w:rFonts w:ascii="Wingdings" w:hAnsi="Wingdings" w:hint="default"/>
+      </w:rPr>
+    </w:lvl>
+  </w:abstractNum>
+  <w:abstractNum w:abstractNumId="5" w15:restartNumberingAfterBreak="0">
     <w:nsid w:val="4DBD170D"/>
     <w:multiLevelType w:val="multilevel"/>
     <w:tmpl w:val="035C4A52"/>
@@ -8374,7 +8614,7 @@
       </w:rPr>
     </w:lvl>
   </w:abstractNum>
-  <w:abstractNum w:abstractNumId="5" w15:restartNumberingAfterBreak="0">
+  <w:abstractNum w:abstractNumId="6" w15:restartNumberingAfterBreak="0">
     <w:nsid w:val="7A8770CD"/>
     <w:multiLevelType w:val="multilevel"/>
     <w:tmpl w:val="5516B244"/>
@@ -8523,7 +8763,7 @@
       </w:rPr>
     </w:lvl>
   </w:abstractNum>
-  <w:abstractNum w:abstractNumId="6" w15:restartNumberingAfterBreak="0">
+  <w:abstractNum w:abstractNumId="7" w15:restartNumberingAfterBreak="0">
     <w:nsid w:val="7B6053F9"/>
     <w:multiLevelType w:val="multilevel"/>
     <w:tmpl w:val="75BC132E"/>
@@ -8672,7 +8912,7 @@
       </w:rPr>
     </w:lvl>
   </w:abstractNum>
-  <w:abstractNum w:abstractNumId="7" w15:restartNumberingAfterBreak="0">
+  <w:abstractNum w:abstractNumId="8" w15:restartNumberingAfterBreak="0">
     <w:nsid w:val="7CBB59F1"/>
     <w:multiLevelType w:val="multilevel"/>
     <w:tmpl w:val="9CAAB980"/>
@@ -8825,10 +9065,10 @@
     <w:abstractNumId w:val="1"/>
   </w:num>
   <w:num w:numId="2">
-    <w:abstractNumId w:val="5"/>
+    <w:abstractNumId w:val="6"/>
   </w:num>
   <w:num w:numId="3">
-    <w:abstractNumId w:val="5"/>
+    <w:abstractNumId w:val="6"/>
     <w:lvlOverride w:ilvl="1">
       <w:lvl w:ilvl="1">
         <w:numFmt w:val="bullet"/>
@@ -8874,15 +9114,18 @@
     <w:abstractNumId w:val="3"/>
   </w:num>
   <w:num w:numId="7">
-    <w:abstractNumId w:val="6"/>
+    <w:abstractNumId w:val="7"/>
   </w:num>
   <w:num w:numId="8">
-    <w:abstractNumId w:val="7"/>
+    <w:abstractNumId w:val="8"/>
   </w:num>
   <w:num w:numId="9">
     <w:abstractNumId w:val="0"/>
   </w:num>
   <w:num w:numId="10">
+    <w:abstractNumId w:val="5"/>
+  </w:num>
+  <w:num w:numId="11">
     <w:abstractNumId w:val="4"/>
   </w:num>
 </w:numbering>

</xml_diff>